<commit_message>
Atualizando arquivo de documento
</commit_message>
<xml_diff>
--- a/Novo(a) Documento do Microsoft Word.docx
+++ b/Novo(a) Documento do Microsoft Word.docx
@@ -600,7 +600,7 @@
                 <w:szCs w:val="20"/>
                 <w:lang w:eastAsia="pt-BR"/>
               </w:rPr>
-              <w:t>Plano de Extensão </w:t>
+              <w:t>Plano de Extensão</w:t>
             </w:r>
           </w:p>
         </w:tc>
@@ -634,7 +634,45 @@
                 <w:szCs w:val="20"/>
                 <w:lang w:eastAsia="pt-BR"/>
               </w:rPr>
-              <w:t xml:space="preserve"> Paulo Victor / </w:t>
+              <w:t> Paulo Victor</w:t>
+            </w:r>
+            <w:r>
+              <w:rPr>
+                <w:rFonts w:ascii="Arial" w:eastAsia="Times New Roman" w:hAnsi="Arial" w:cs="Arial"/>
+                <w:sz w:val="20"/>
+                <w:szCs w:val="20"/>
+                <w:lang w:eastAsia="pt-BR"/>
+              </w:rPr>
+              <w:t xml:space="preserve"> </w:t>
+            </w:r>
+            <w:r>
+              <w:rPr>
+                <w:rFonts w:ascii="Arial" w:eastAsia="Times New Roman" w:hAnsi="Arial" w:cs="Arial"/>
+                <w:sz w:val="20"/>
+                <w:szCs w:val="20"/>
+                <w:lang w:eastAsia="pt-BR"/>
+              </w:rPr>
+              <w:t xml:space="preserve"> /</w:t>
+            </w:r>
+            <w:r>
+              <w:rPr>
+                <w:rFonts w:ascii="Arial" w:eastAsia="Times New Roman" w:hAnsi="Arial" w:cs="Arial"/>
+                <w:sz w:val="20"/>
+                <w:szCs w:val="20"/>
+                <w:lang w:eastAsia="pt-BR"/>
+              </w:rPr>
+              <w:t xml:space="preserve"> </w:t>
+            </w:r>
+            <w:bookmarkStart w:id="0" w:name="_GoBack"/>
+            <w:bookmarkEnd w:id="0"/>
+            <w:r>
+              <w:rPr>
+                <w:rFonts w:ascii="Arial" w:eastAsia="Times New Roman" w:hAnsi="Arial" w:cs="Arial"/>
+                <w:sz w:val="20"/>
+                <w:szCs w:val="20"/>
+                <w:lang w:eastAsia="pt-BR"/>
+              </w:rPr>
+              <w:t xml:space="preserve"> </w:t>
             </w:r>
             <w:proofErr w:type="spellStart"/>
             <w:r>
@@ -2435,7 +2473,7 @@
           <w:lang w:eastAsia="pt-BR"/>
         </w:rPr>
       </w:pPr>
-      <w:bookmarkStart w:id="0" w:name="1.__________________Introduction"/>
+      <w:bookmarkStart w:id="1" w:name="1.__________________Introduction"/>
       <w:r>
         <w:rPr>
           <w:rFonts w:ascii="Arial" w:eastAsia="Times New Roman" w:hAnsi="Arial" w:cs="Arial"/>
@@ -2470,7 +2508,7 @@
         </w:rPr>
         <w:t>Introdução</w:t>
       </w:r>
-      <w:bookmarkEnd w:id="0"/>
+      <w:bookmarkEnd w:id="1"/>
     </w:p>
     <w:p>
       <w:pPr>
@@ -2485,7 +2523,7 @@
           <w:lang w:eastAsia="pt-BR"/>
         </w:rPr>
       </w:pPr>
-      <w:bookmarkStart w:id="1" w:name="1.1_______________Purpose"/>
+      <w:bookmarkStart w:id="2" w:name="1.1_______________Purpose"/>
       <w:r>
         <w:rPr>
           <w:rFonts w:ascii="Arial" w:eastAsia="Times New Roman" w:hAnsi="Arial" w:cs="Arial"/>
@@ -2517,7 +2555,7 @@
         </w:rPr>
         <w:t>Propósito</w:t>
       </w:r>
-      <w:bookmarkEnd w:id="1"/>
+      <w:bookmarkEnd w:id="2"/>
     </w:p>
     <w:p>
       <w:pPr>
@@ -2572,7 +2610,7 @@
           <w:lang w:eastAsia="pt-BR"/>
         </w:rPr>
       </w:pPr>
-      <w:bookmarkStart w:id="2" w:name="1.2_______________Scope"/>
+      <w:bookmarkStart w:id="3" w:name="1.2_______________Scope"/>
       <w:r>
         <w:rPr>
           <w:rFonts w:ascii="Arial" w:eastAsia="Times New Roman" w:hAnsi="Arial" w:cs="Arial"/>
@@ -2604,7 +2642,7 @@
         </w:rPr>
         <w:t>Escopo</w:t>
       </w:r>
-      <w:bookmarkEnd w:id="2"/>
+      <w:bookmarkEnd w:id="3"/>
     </w:p>
     <w:p>
       <w:pPr>
@@ -2679,7 +2717,7 @@
           <w:lang w:eastAsia="pt-BR"/>
         </w:rPr>
       </w:pPr>
-      <w:bookmarkStart w:id="3" w:name="1.3_______________Definitions,_Acronyms_"/>
+      <w:bookmarkStart w:id="4" w:name="1.3_______________Definitions,_Acronyms_"/>
       <w:r>
         <w:rPr>
           <w:rFonts w:ascii="Arial" w:eastAsia="Times New Roman" w:hAnsi="Arial" w:cs="Arial"/>
@@ -2711,7 +2749,7 @@
         </w:rPr>
         <w:t xml:space="preserve">Definições, Acrônimos e </w:t>
       </w:r>
-      <w:bookmarkEnd w:id="3"/>
+      <w:bookmarkEnd w:id="4"/>
       <w:r>
         <w:rPr>
           <w:rFonts w:ascii="Arial" w:eastAsia="Times New Roman" w:hAnsi="Arial" w:cs="Arial"/>
@@ -2857,7 +2895,7 @@
           <w:lang w:eastAsia="pt-BR"/>
         </w:rPr>
       </w:pPr>
-      <w:bookmarkStart w:id="4" w:name="1.4_______________References"/>
+      <w:bookmarkStart w:id="5" w:name="1.4_______________References"/>
       <w:r>
         <w:rPr>
           <w:rFonts w:ascii="Arial" w:eastAsia="Times New Roman" w:hAnsi="Arial" w:cs="Arial"/>
@@ -2889,7 +2927,7 @@
         </w:rPr>
         <w:t>Referências</w:t>
       </w:r>
-      <w:bookmarkEnd w:id="4"/>
+      <w:bookmarkEnd w:id="5"/>
     </w:p>
     <w:p>
       <w:pPr>
@@ -2901,8 +2939,8 @@
           <w:lang w:eastAsia="pt-BR"/>
         </w:rPr>
       </w:pPr>
-      <w:bookmarkStart w:id="5" w:name="[UCM]"/>
-      <w:bookmarkEnd w:id="5"/>
+      <w:bookmarkStart w:id="6" w:name="[UCM]"/>
+      <w:bookmarkEnd w:id="6"/>
       <w:r>
         <w:rPr>
           <w:rFonts w:ascii="Arial" w:eastAsia="Times New Roman" w:hAnsi="Arial" w:cs="Arial"/>
@@ -2983,8 +3021,8 @@
           <w:lang w:eastAsia="pt-BR"/>
         </w:rPr>
       </w:pPr>
-      <w:bookmarkStart w:id="6" w:name="[CC-1]"/>
-      <w:bookmarkEnd w:id="6"/>
+      <w:bookmarkStart w:id="7" w:name="[CC-1]"/>
+      <w:bookmarkEnd w:id="7"/>
       <w:r>
         <w:rPr>
           <w:rFonts w:ascii="Arial" w:eastAsia="Times New Roman" w:hAnsi="Arial" w:cs="Arial"/>
@@ -3051,7 +3089,7 @@
           <w:lang w:eastAsia="pt-BR"/>
         </w:rPr>
       </w:pPr>
-      <w:bookmarkStart w:id="7" w:name="1.5_______________Overview"/>
+      <w:bookmarkStart w:id="8" w:name="1.5_______________Overview"/>
       <w:r>
         <w:rPr>
           <w:rFonts w:ascii="Arial" w:eastAsia="Times New Roman" w:hAnsi="Arial" w:cs="Arial"/>
@@ -3083,7 +3121,7 @@
         </w:rPr>
         <w:t>Visão Geral</w:t>
       </w:r>
-      <w:bookmarkEnd w:id="7"/>
+      <w:bookmarkEnd w:id="8"/>
     </w:p>
     <w:p>
       <w:pPr>
@@ -3301,7 +3339,7 @@
           <w:lang w:eastAsia="pt-BR"/>
         </w:rPr>
       </w:pPr>
-      <w:bookmarkStart w:id="8" w:name="2.__________________Software_Configurati"/>
+      <w:bookmarkStart w:id="9" w:name="2.__________________Software_Configurati"/>
       <w:r>
         <w:rPr>
           <w:rFonts w:ascii="Arial" w:eastAsia="Times New Roman" w:hAnsi="Arial" w:cs="Arial"/>
@@ -3336,7 +3374,7 @@
         </w:rPr>
         <w:t xml:space="preserve">Gerenciamento de Configuração de </w:t>
       </w:r>
-      <w:bookmarkEnd w:id="8"/>
+      <w:bookmarkEnd w:id="9"/>
       <w:r>
         <w:rPr>
           <w:rFonts w:ascii="Arial" w:eastAsia="Times New Roman" w:hAnsi="Arial" w:cs="Arial"/>
@@ -3363,7 +3401,7 @@
           <w:lang w:eastAsia="pt-BR"/>
         </w:rPr>
       </w:pPr>
-      <w:bookmarkStart w:id="9" w:name="2.1_______________Organization,_Responsi"/>
+      <w:bookmarkStart w:id="10" w:name="2.1_______________Organization,_Responsi"/>
       <w:r>
         <w:rPr>
           <w:rFonts w:ascii="Arial" w:eastAsia="Times New Roman" w:hAnsi="Arial" w:cs="Arial"/>
@@ -3395,7 +3433,7 @@
         </w:rPr>
         <w:t xml:space="preserve">Organização, Responsabilidades e </w:t>
       </w:r>
-      <w:bookmarkEnd w:id="9"/>
+      <w:bookmarkEnd w:id="10"/>
       <w:r>
         <w:rPr>
           <w:rFonts w:ascii="Arial" w:eastAsia="Times New Roman" w:hAnsi="Arial" w:cs="Arial"/>
@@ -3481,7 +3519,7 @@
           <w:lang w:eastAsia="pt-BR"/>
         </w:rPr>
       </w:pPr>
-      <w:bookmarkStart w:id="10" w:name="2.2_______________Tools,_Environment_and"/>
+      <w:bookmarkStart w:id="11" w:name="2.2_______________Tools,_Environment_and"/>
       <w:r>
         <w:rPr>
           <w:rFonts w:ascii="Arial" w:eastAsia="Times New Roman" w:hAnsi="Arial" w:cs="Arial"/>
@@ -3513,7 +3551,7 @@
         </w:rPr>
         <w:t xml:space="preserve">Ferramentas, Ambiente e </w:t>
       </w:r>
-      <w:bookmarkEnd w:id="10"/>
+      <w:bookmarkEnd w:id="11"/>
       <w:r>
         <w:rPr>
           <w:rFonts w:ascii="Arial" w:eastAsia="Times New Roman" w:hAnsi="Arial" w:cs="Arial"/>
@@ -5382,7 +5420,7 @@
           <w:lang w:eastAsia="pt-BR"/>
         </w:rPr>
       </w:pPr>
-      <w:bookmarkStart w:id="11" w:name="3.__________________The_CM_Program"/>
+      <w:bookmarkStart w:id="12" w:name="3.__________________The_CM_Program"/>
       <w:r>
         <w:rPr>
           <w:rFonts w:ascii="Arial" w:eastAsia="Times New Roman" w:hAnsi="Arial" w:cs="Arial"/>
@@ -5418,7 +5456,7 @@
         </w:rPr>
         <w:t xml:space="preserve">O Programa de Gerenciamento de </w:t>
       </w:r>
-      <w:bookmarkEnd w:id="11"/>
+      <w:bookmarkEnd w:id="12"/>
       <w:r>
         <w:rPr>
           <w:rFonts w:ascii="Arial" w:eastAsia="Times New Roman" w:hAnsi="Arial" w:cs="Arial"/>
@@ -5445,7 +5483,7 @@
           <w:lang w:eastAsia="pt-BR"/>
         </w:rPr>
       </w:pPr>
-      <w:bookmarkStart w:id="12" w:name="3.1_______________Configuration_Identifi"/>
+      <w:bookmarkStart w:id="13" w:name="3.1_______________Configuration_Identifi"/>
       <w:r>
         <w:rPr>
           <w:rFonts w:ascii="Arial" w:eastAsia="Times New Roman" w:hAnsi="Arial" w:cs="Arial"/>
@@ -5477,7 +5515,7 @@
         </w:rPr>
         <w:t>Identificação da Configuração</w:t>
       </w:r>
-      <w:bookmarkEnd w:id="12"/>
+      <w:bookmarkEnd w:id="13"/>
     </w:p>
     <w:p>
       <w:pPr>
@@ -5492,7 +5530,7 @@
           <w:lang w:eastAsia="pt-BR"/>
         </w:rPr>
       </w:pPr>
-      <w:bookmarkStart w:id="13" w:name="3.1.1__________Identification_Methods"/>
+      <w:bookmarkStart w:id="14" w:name="3.1.1__________Identification_Methods"/>
       <w:r>
         <w:rPr>
           <w:rFonts w:ascii="Arial" w:eastAsia="Times New Roman" w:hAnsi="Arial" w:cs="Arial"/>
@@ -5524,7 +5562,7 @@
         </w:rPr>
         <w:t>Métodos de Identificação</w:t>
       </w:r>
-      <w:bookmarkEnd w:id="13"/>
+      <w:bookmarkEnd w:id="14"/>
     </w:p>
     <w:p>
       <w:pPr>
@@ -5721,7 +5759,7 @@
           <w:lang w:eastAsia="pt-BR"/>
         </w:rPr>
       </w:pPr>
-      <w:bookmarkStart w:id="14" w:name="3.1.2__________Project_Baselines"/>
+      <w:bookmarkStart w:id="15" w:name="3.1.2__________Project_Baselines"/>
       <w:r>
         <w:rPr>
           <w:rFonts w:ascii="Arial" w:eastAsia="Times New Roman" w:hAnsi="Arial" w:cs="Arial"/>
@@ -5753,7 +5791,7 @@
         </w:rPr>
         <w:t>Linhas de Base do Projeto</w:t>
       </w:r>
-      <w:bookmarkEnd w:id="14"/>
+      <w:bookmarkEnd w:id="15"/>
     </w:p>
     <w:p>
       <w:pPr>
@@ -5788,7 +5826,7 @@
           <w:lang w:eastAsia="pt-BR"/>
         </w:rPr>
       </w:pPr>
-      <w:bookmarkStart w:id="15" w:name="3.2_______________Configuration_and_Chan"/>
+      <w:bookmarkStart w:id="16" w:name="3.2_______________Configuration_and_Chan"/>
       <w:r>
         <w:rPr>
           <w:rFonts w:ascii="Arial" w:eastAsia="Times New Roman" w:hAnsi="Arial" w:cs="Arial"/>
@@ -5820,7 +5858,7 @@
         </w:rPr>
         <w:t>Configuração e Controle de Mudança</w:t>
       </w:r>
-      <w:bookmarkEnd w:id="15"/>
+      <w:bookmarkEnd w:id="16"/>
     </w:p>
     <w:p>
       <w:pPr>
@@ -5835,7 +5873,7 @@
           <w:lang w:eastAsia="pt-BR"/>
         </w:rPr>
       </w:pPr>
-      <w:bookmarkStart w:id="16" w:name="3.2.1__________Change_Request_Processing"/>
+      <w:bookmarkStart w:id="17" w:name="3.2.1__________Change_Request_Processing"/>
       <w:r>
         <w:rPr>
           <w:rFonts w:ascii="Arial" w:eastAsia="Times New Roman" w:hAnsi="Arial" w:cs="Arial"/>
@@ -5867,7 +5905,7 @@
         </w:rPr>
         <w:t>Processamento de Controle de Mudanças e Aprovação</w:t>
       </w:r>
-      <w:bookmarkEnd w:id="16"/>
+      <w:bookmarkEnd w:id="17"/>
     </w:p>
     <w:p>
       <w:pPr>
@@ -7437,7 +7475,7 @@
           <w:lang w:eastAsia="pt-BR"/>
         </w:rPr>
       </w:pPr>
-      <w:bookmarkStart w:id="17" w:name="3.2.2__________Change_Control_Board_(CCB"/>
+      <w:bookmarkStart w:id="18" w:name="3.2.2__________Change_Control_Board_(CCB"/>
       <w:r>
         <w:rPr>
           <w:rFonts w:ascii="Arial" w:eastAsia="Times New Roman" w:hAnsi="Arial" w:cs="Arial"/>
@@ -7541,7 +7579,7 @@
         </w:rPr>
         <w:t>)</w:t>
       </w:r>
-      <w:bookmarkEnd w:id="17"/>
+      <w:bookmarkEnd w:id="18"/>
     </w:p>
     <w:p>
       <w:pPr>
@@ -7596,7 +7634,7 @@
           <w:lang w:eastAsia="pt-BR"/>
         </w:rPr>
       </w:pPr>
-      <w:bookmarkStart w:id="18" w:name="3.3_______________Configuration_Status_A"/>
+      <w:bookmarkStart w:id="19" w:name="3.3_______________Configuration_Status_A"/>
       <w:r>
         <w:rPr>
           <w:rFonts w:ascii="Arial" w:eastAsia="Times New Roman" w:hAnsi="Arial" w:cs="Arial"/>
@@ -7628,7 +7666,7 @@
         </w:rPr>
         <w:t>Contabilidade do Status de Configuração</w:t>
       </w:r>
-      <w:bookmarkEnd w:id="18"/>
+      <w:bookmarkEnd w:id="19"/>
     </w:p>
     <w:p>
       <w:pPr>
@@ -7643,7 +7681,7 @@
           <w:lang w:eastAsia="pt-BR"/>
         </w:rPr>
       </w:pPr>
-      <w:bookmarkStart w:id="19" w:name="3.3.1__________Project_Media_Storage_and"/>
+      <w:bookmarkStart w:id="20" w:name="3.3.1__________Project_Media_Storage_and"/>
       <w:r>
         <w:rPr>
           <w:rFonts w:ascii="Arial" w:eastAsia="Times New Roman" w:hAnsi="Arial" w:cs="Arial"/>
@@ -7675,7 +7713,7 @@
         </w:rPr>
         <w:t>Armazenamento de Mídia do Projeto e Processo de Release</w:t>
       </w:r>
-      <w:bookmarkEnd w:id="19"/>
+      <w:bookmarkEnd w:id="20"/>
     </w:p>
     <w:p>
       <w:pPr>
@@ -8620,7 +8658,7 @@
           <w:lang w:eastAsia="pt-BR"/>
         </w:rPr>
       </w:pPr>
-      <w:bookmarkStart w:id="20" w:name="3.3.2__________Reports_and_Audits"/>
+      <w:bookmarkStart w:id="21" w:name="3.3.2__________Reports_and_Audits"/>
       <w:r>
         <w:rPr>
           <w:rFonts w:ascii="Arial" w:eastAsia="Times New Roman" w:hAnsi="Arial" w:cs="Arial"/>
@@ -8652,7 +8690,7 @@
         </w:rPr>
         <w:t>Relatórios e Auditorias</w:t>
       </w:r>
-      <w:bookmarkEnd w:id="20"/>
+      <w:bookmarkEnd w:id="21"/>
     </w:p>
     <w:p>
       <w:pPr>
@@ -9116,7 +9154,7 @@
           <w:lang w:eastAsia="pt-BR"/>
         </w:rPr>
       </w:pPr>
-      <w:bookmarkStart w:id="21" w:name="4.__________________Milestones"/>
+      <w:bookmarkStart w:id="22" w:name="4.__________________Milestones"/>
       <w:r>
         <w:rPr>
           <w:rFonts w:ascii="Arial" w:eastAsia="Times New Roman" w:hAnsi="Arial" w:cs="Arial"/>
@@ -9151,7 +9189,7 @@
         </w:rPr>
         <w:t>Marcos</w:t>
       </w:r>
-      <w:bookmarkEnd w:id="21"/>
+      <w:bookmarkEnd w:id="22"/>
     </w:p>
     <w:p>
       <w:pPr>
@@ -9187,7 +9225,7 @@
           <w:lang w:eastAsia="pt-BR"/>
         </w:rPr>
       </w:pPr>
-      <w:bookmarkStart w:id="22" w:name="5.__________________Training_and_Resourc"/>
+      <w:bookmarkStart w:id="23" w:name="5.__________________Training_and_Resourc"/>
       <w:r>
         <w:rPr>
           <w:rFonts w:ascii="Arial" w:eastAsia="Times New Roman" w:hAnsi="Arial" w:cs="Arial"/>
@@ -9222,7 +9260,7 @@
         </w:rPr>
         <w:t xml:space="preserve">Treinamento e </w:t>
       </w:r>
-      <w:bookmarkEnd w:id="22"/>
+      <w:bookmarkEnd w:id="23"/>
       <w:r>
         <w:rPr>
           <w:rFonts w:ascii="Arial" w:eastAsia="Times New Roman" w:hAnsi="Arial" w:cs="Arial"/>
@@ -9666,7 +9704,7 @@
           <w:lang w:eastAsia="pt-BR"/>
         </w:rPr>
       </w:pPr>
-      <w:bookmarkStart w:id="23" w:name="6.__________________Subcontractor_and_Ve"/>
+      <w:bookmarkStart w:id="24" w:name="6.__________________Subcontractor_and_Ve"/>
       <w:r>
         <w:rPr>
           <w:rFonts w:ascii="Arial" w:eastAsia="Times New Roman" w:hAnsi="Arial" w:cs="Arial"/>
@@ -9701,7 +9739,7 @@
         </w:rPr>
         <w:t xml:space="preserve">Controle de Software do Subcontratante e do </w:t>
       </w:r>
-      <w:bookmarkEnd w:id="23"/>
+      <w:bookmarkEnd w:id="24"/>
       <w:r>
         <w:rPr>
           <w:rFonts w:ascii="Arial" w:eastAsia="Times New Roman" w:hAnsi="Arial" w:cs="Arial"/>
@@ -9782,18 +9820,7 @@
           <w:szCs w:val="20"/>
           <w:lang w:eastAsia="pt-BR"/>
         </w:rPr>
-        <w:t>O</w:t>
-      </w:r>
-      <w:bookmarkStart w:id="24" w:name="_GoBack"/>
-      <w:bookmarkEnd w:id="24"/>
-      <w:r>
-        <w:rPr>
-          <w:rFonts w:ascii="Arial" w:eastAsia="Times New Roman" w:hAnsi="Arial" w:cs="Arial"/>
-          <w:sz w:val="20"/>
-          <w:szCs w:val="20"/>
-          <w:lang w:eastAsia="pt-BR"/>
-        </w:rPr>
-        <w:t>ff</w:t>
+        <w:t>Off</w:t>
       </w:r>
       <w:proofErr w:type="gramEnd"/>
       <w:r>

</xml_diff>